<commit_message>
found data set link
</commit_message>
<xml_diff>
--- a/ncaa_info.docx
+++ b/ncaa_info.docx
@@ -1,6 +1,6 @@
 
 <file path=word/document.xml><?xml version="1.0" encoding="utf-8"?>
-<w:document xmlns:wpc="http://schemas.microsoft.com/office/word/2010/wordprocessingCanvas" xmlns:cx="http://schemas.microsoft.com/office/drawing/2014/chartex" xmlns:cx1="http://schemas.microsoft.com/office/drawing/2015/9/8/chartex" xmlns:cx2="http://schemas.microsoft.com/office/drawing/2015/10/21/chartex" xmlns:cx3="http://schemas.microsoft.com/office/drawing/2016/5/9/chartex" xmlns:cx4="http://schemas.microsoft.com/office/drawing/2016/5/10/chartex" xmlns:cx5="http://schemas.microsoft.com/office/drawing/2016/5/11/chartex" xmlns:cx6="http://schemas.microsoft.com/office/drawing/2016/5/12/chartex" xmlns:cx7="http://schemas.microsoft.com/office/drawing/2016/5/13/chartex" xmlns:cx8="http://schemas.microsoft.com/office/drawing/2016/5/14/chartex" xmlns:mc="http://schemas.openxmlformats.org/markup-compatibility/2006" xmlns:aink="http://schemas.microsoft.com/office/drawing/2016/ink" xmlns:am3d="http://schemas.microsoft.com/office/drawing/2017/model3d" xmlns:o="urn:schemas-microsoft-com:office:office" xmlns:r="http://schemas.openxmlformats.org/officeDocument/2006/relationships" xmlns:m="http://schemas.openxmlformats.org/officeDocument/2006/math" xmlns:v="urn:schemas-microsoft-com:vml" xmlns:wp14="http://schemas.microsoft.com/office/word/2010/wordprocessingDrawing" xmlns:wp="http://schemas.openxmlformats.org/drawingml/2006/wordprocessingDrawing" xmlns:w10="urn:schemas-microsoft-com:office:word" xmlns:w="http://schemas.openxmlformats.org/wordprocessingml/2006/main" xmlns:w14="http://schemas.microsoft.com/office/word/2010/wordml" xmlns:w15="http://schemas.microsoft.com/office/word/2012/wordml" xmlns:w16cex="http://schemas.microsoft.com/office/word/2018/wordml/cex" xmlns:w16cid="http://schemas.microsoft.com/office/word/2016/wordml/cid" xmlns:w16="http://schemas.microsoft.com/office/word/2018/wordml" xmlns:w16sdtdh="http://schemas.microsoft.com/office/word/2020/wordml/sdtdatahash" xmlns:w16se="http://schemas.microsoft.com/office/word/2015/wordml/symex" xmlns:wpg="http://schemas.microsoft.com/office/word/2010/wordprocessingGroup" xmlns:wpi="http://schemas.microsoft.com/office/word/2010/wordprocessingInk" xmlns:wne="http://schemas.microsoft.com/office/word/2006/wordml" xmlns:wps="http://schemas.microsoft.com/office/word/2010/wordprocessingShape" mc:Ignorable="w14 w15 w16se w16cid w16 w16cex w16sdtdh wp14">
+<w:document xmlns:wpc="http://schemas.microsoft.com/office/word/2010/wordprocessingCanvas" xmlns:cx="http://schemas.microsoft.com/office/drawing/2014/chartex" xmlns:cx1="http://schemas.microsoft.com/office/drawing/2015/9/8/chartex" xmlns:cx2="http://schemas.microsoft.com/office/drawing/2015/10/21/chartex" xmlns:cx3="http://schemas.microsoft.com/office/drawing/2016/5/9/chartex" xmlns:cx4="http://schemas.microsoft.com/office/drawing/2016/5/10/chartex" xmlns:cx5="http://schemas.microsoft.com/office/drawing/2016/5/11/chartex" xmlns:cx6="http://schemas.microsoft.com/office/drawing/2016/5/12/chartex" xmlns:cx7="http://schemas.microsoft.com/office/drawing/2016/5/13/chartex" xmlns:cx8="http://schemas.microsoft.com/office/drawing/2016/5/14/chartex" xmlns:mc="http://schemas.openxmlformats.org/markup-compatibility/2006" xmlns:aink="http://schemas.microsoft.com/office/drawing/2016/ink" xmlns:am3d="http://schemas.microsoft.com/office/drawing/2017/model3d" xmlns:o="urn:schemas-microsoft-com:office:office" xmlns:oel="http://schemas.microsoft.com/office/2019/extlst" xmlns:r="http://schemas.openxmlformats.org/officeDocument/2006/relationships" xmlns:m="http://schemas.openxmlformats.org/officeDocument/2006/math" xmlns:v="urn:schemas-microsoft-com:vml" xmlns:wp14="http://schemas.microsoft.com/office/word/2010/wordprocessingDrawing" xmlns:wp="http://schemas.openxmlformats.org/drawingml/2006/wordprocessingDrawing" xmlns:w10="urn:schemas-microsoft-com:office:word" xmlns:w="http://schemas.openxmlformats.org/wordprocessingml/2006/main" xmlns:w14="http://schemas.microsoft.com/office/word/2010/wordml" xmlns:w15="http://schemas.microsoft.com/office/word/2012/wordml" xmlns:w16cex="http://schemas.microsoft.com/office/word/2018/wordml/cex" xmlns:w16cid="http://schemas.microsoft.com/office/word/2016/wordml/cid" xmlns:w16="http://schemas.microsoft.com/office/word/2018/wordml" xmlns:w16sdtdh="http://schemas.microsoft.com/office/word/2020/wordml/sdtdatahash" xmlns:w16se="http://schemas.microsoft.com/office/word/2015/wordml/symex" xmlns:wpg="http://schemas.microsoft.com/office/word/2010/wordprocessingGroup" xmlns:wpi="http://schemas.microsoft.com/office/word/2010/wordprocessingInk" xmlns:wne="http://schemas.microsoft.com/office/word/2006/wordml" xmlns:wps="http://schemas.microsoft.com/office/word/2010/wordprocessingShape" mc:Ignorable="w14 w15 w16se w16cid w16 w16cex w16sdtdh wp14">
   <w:body>
     <w:p>
       <w:pPr>
@@ -88,30 +88,12 @@
     </w:p>
     <w:p>
       <w:r>
-        <w:t>Three Point Shooting Rate = The</w:t>
-      </w:r>
-      <w:r>
-        <w:t xml:space="preserve"> rate at which a team shoots t</w:t>
-      </w:r>
-      <w:r>
-        <w:t>hree</w:t>
-      </w:r>
-      <w:r>
-        <w:t>-pointers</w:t>
-      </w:r>
-    </w:p>
-    <w:p>
-      <w:r>
-        <w:t xml:space="preserve">Three Point Shooting Rate Allowed = </w:t>
-      </w:r>
-      <w:r>
-        <w:t>The rate at which a team allows the other team to shoot t</w:t>
-      </w:r>
-      <w:r>
-        <w:t>hree</w:t>
-      </w:r>
-      <w:r>
-        <w:t>-pointers</w:t>
+        <w:t>Three Point Shooting Rate = The rate at which a team shoots three-pointers</w:t>
+      </w:r>
+    </w:p>
+    <w:p>
+      <w:r>
+        <w:t>Three Point Shooting Rate Allowed = The rate at which a team allows the other team to shoot three-pointers</w:t>
       </w:r>
     </w:p>
     <w:p>
@@ -341,6 +323,19 @@
     <w:p>
       <w:r>
         <w:t>WCC = West Coast</w:t>
+      </w:r>
+    </w:p>
+    <w:p>
+      <w:hyperlink r:id="rId4" w:history="1">
+        <w:r>
+          <w:rPr>
+            <w:rStyle w:val="Hyperlink"/>
+          </w:rPr>
+          <w:t>https://nces.ed.gov/programs/edge/geographic/schoollocations</w:t>
+        </w:r>
+      </w:hyperlink>
+      <w:r>
+        <w:t xml:space="preserve"> </w:t>
       </w:r>
     </w:p>
     <w:sectPr>
@@ -779,6 +774,29 @@
     <w:semiHidden/>
     <w:unhideWhenUsed/>
   </w:style>
+  <w:style w:type="character" w:styleId="Hyperlink">
+    <w:name w:val="Hyperlink"/>
+    <w:basedOn w:val="DefaultParagraphFont"/>
+    <w:uiPriority w:val="99"/>
+    <w:unhideWhenUsed/>
+    <w:rsid w:val="00407D2A"/>
+    <w:rPr>
+      <w:color w:val="0563C1" w:themeColor="hyperlink"/>
+      <w:u w:val="single"/>
+    </w:rPr>
+  </w:style>
+  <w:style w:type="character" w:styleId="UnresolvedMention">
+    <w:name w:val="Unresolved Mention"/>
+    <w:basedOn w:val="DefaultParagraphFont"/>
+    <w:uiPriority w:val="99"/>
+    <w:semiHidden/>
+    <w:unhideWhenUsed/>
+    <w:rsid w:val="00407D2A"/>
+    <w:rPr>
+      <w:color w:val="605E5C"/>
+      <w:shd w:val="clear" w:color="auto" w:fill="E1DFDD"/>
+    </w:rPr>
+  </w:style>
 </w:styles>
 </file>
 

</xml_diff>